<commit_message>
Added Phase2 editing tasks
</commit_message>
<xml_diff>
--- a/bodllaudmisc108/Phase2/Phase 2 Editing Tasks.docx
+++ b/bodllaudmisc108/Phase2/Phase 2 Editing Tasks.docx
@@ -175,14 +175,7 @@
           <w:rFonts w:ascii="Consolas" w:hAnsi="Consolas" w:cs="Consolas"/>
           <w:b/>
         </w:rPr>
-        <w:t>/</w:t>
-      </w:r>
-      <w:r>
-        <w:rPr>
-          <w:rFonts w:ascii="Consolas" w:hAnsi="Consolas" w:cs="Consolas"/>
-          <w:b/>
-        </w:rPr>
-        <w:t>entities.dtd</w:t>
+        <w:t>/entities.dtd</w:t>
       </w:r>
       <w:r>
         <w:rPr>
@@ -300,8 +293,6 @@
       <w:r>
         <w:t>.</w:t>
       </w:r>
-      <w:bookmarkStart w:id="0" w:name="_GoBack"/>
-      <w:bookmarkEnd w:id="0"/>
     </w:p>
     <w:p>
       <w:pPr>
@@ -906,7 +897,41 @@
         <w:rPr>
           <w:rFonts w:ascii="Consolas" w:hAnsi="Consolas" w:cs="Consolas"/>
         </w:rPr>
-        <w:t>"</w:t>
+        <w:t>"&gt;</w:t>
+      </w:r>
+      <w:r>
+        <w:rPr>
+          <w:rFonts w:ascii="Consolas" w:hAnsi="Consolas" w:cs="Consolas"/>
+        </w:rPr>
+        <w:t>&amp;</w:t>
+      </w:r>
+      <w:proofErr w:type="spellStart"/>
+      <w:proofErr w:type="gramStart"/>
+      <w:r>
+        <w:rPr>
+          <w:rFonts w:ascii="Consolas" w:hAnsi="Consolas" w:cs="Consolas"/>
+        </w:rPr>
+        <w:t>punctelev</w:t>
+      </w:r>
+      <w:proofErr w:type="spellEnd"/>
+      <w:r>
+        <w:rPr>
+          <w:rFonts w:ascii="Consolas" w:hAnsi="Consolas" w:cs="Consolas"/>
+        </w:rPr>
+        <w:t>;</w:t>
+      </w:r>
+      <w:proofErr w:type="gramEnd"/>
+      <w:r>
+        <w:rPr>
+          <w:rFonts w:ascii="Consolas" w:hAnsi="Consolas" w:cs="Consolas"/>
+        </w:rPr>
+        <w:t>&lt;</w:t>
+      </w:r>
+      <w:r>
+        <w:rPr>
+          <w:rFonts w:ascii="Consolas" w:hAnsi="Consolas" w:cs="Consolas"/>
+        </w:rPr>
+        <w:t>/</w:t>
       </w:r>
       <w:r>
         <w:rPr>
@@ -915,46 +940,6 @@
         <w:t>&gt;</w:t>
       </w:r>
       <w:r>
-        <w:rPr>
-          <w:rFonts w:ascii="Consolas" w:hAnsi="Consolas" w:cs="Consolas"/>
-        </w:rPr>
-        <w:t>&amp;</w:t>
-      </w:r>
-      <w:proofErr w:type="spellStart"/>
-      <w:proofErr w:type="gramStart"/>
-      <w:r>
-        <w:rPr>
-          <w:rFonts w:ascii="Consolas" w:hAnsi="Consolas" w:cs="Consolas"/>
-        </w:rPr>
-        <w:t>punctelev</w:t>
-      </w:r>
-      <w:proofErr w:type="spellEnd"/>
-      <w:r>
-        <w:rPr>
-          <w:rFonts w:ascii="Consolas" w:hAnsi="Consolas" w:cs="Consolas"/>
-        </w:rPr>
-        <w:t>;</w:t>
-      </w:r>
-      <w:proofErr w:type="gramEnd"/>
-      <w:r>
-        <w:rPr>
-          <w:rFonts w:ascii="Consolas" w:hAnsi="Consolas" w:cs="Consolas"/>
-        </w:rPr>
-        <w:t>&lt;</w:t>
-      </w:r>
-      <w:r>
-        <w:rPr>
-          <w:rFonts w:ascii="Consolas" w:hAnsi="Consolas" w:cs="Consolas"/>
-        </w:rPr>
-        <w:t>/</w:t>
-      </w:r>
-      <w:r>
-        <w:rPr>
-          <w:rFonts w:ascii="Consolas" w:hAnsi="Consolas" w:cs="Consolas"/>
-        </w:rPr>
-        <w:t>&gt;</w:t>
-      </w:r>
-      <w:r>
         <w:t xml:space="preserve">. The value of </w:t>
       </w:r>
       <w:r>
@@ -1008,7 +993,7 @@
       <w:r>
         <w:t xml:space="preserve"> (</w:t>
       </w:r>
-      <w:hyperlink r:id="rId6" w:history="1">
+      <w:hyperlink r:id="rId9" w:anchor="PH-meta" w:history="1">
         <w:r>
           <w:rPr>
             <w:rStyle w:val="Hyperlink"/>
@@ -1019,7 +1004,7 @@
       <w:r>
         <w:t>) and Transpositions (</w:t>
       </w:r>
-      <w:hyperlink r:id="rId7" w:history="1">
+      <w:hyperlink r:id="rId10" w:anchor="transpo" w:history="1">
         <w:r>
           <w:rPr>
             <w:rStyle w:val="Hyperlink"/>
@@ -1110,15 +1095,19 @@
     </w:p>
     <w:p>
       <w:r>
-        <w:t xml:space="preserve">Editors may have expressed uncertainty about how to encode certain features using xml </w:t>
-      </w:r>
-      <w:proofErr w:type="spellStart"/>
-      <w:r>
-        <w:t>commentes</w:t>
-      </w:r>
-      <w:proofErr w:type="spellEnd"/>
-      <w:r>
-        <w:t xml:space="preserve"> (between </w:t>
+        <w:t>Editors may have expressed uncertainty about how to encode cer</w:t>
+      </w:r>
+      <w:r>
+        <w:t>tain features using xml comment</w:t>
+      </w:r>
+      <w:r>
+        <w:rPr>
+          <w:rStyle w:val="FootnoteReference"/>
+        </w:rPr>
+        <w:footnoteReference w:id="1"/>
+      </w:r>
+      <w:r>
+        <w:t xml:space="preserve">s (between </w:t>
       </w:r>
       <w:r>
         <w:rPr>
@@ -1175,7 +1164,12 @@
     </w:p>
     <w:p>
       <w:r>
-        <w:t>Remove all comments referring to stray marks, blots, and stains, as we are not encoding these.</w:t>
+        <w:t>Remove all comments referring to</w:t>
+      </w:r>
+      <w:bookmarkStart w:id="0" w:name="_GoBack"/>
+      <w:bookmarkEnd w:id="0"/>
+      <w:r>
+        <w:t xml:space="preserve"> stray marks, blots, and stains, as we are not encoding these.</w:t>
       </w:r>
     </w:p>
     <w:sectPr>
@@ -1186,6 +1180,72 @@
     </w:sectPr>
   </w:body>
 </w:document>
+</file>
+
+<file path=word/endnotes.xml><?xml version="1.0" encoding="utf-8"?>
+<w:endnotes xmlns:wpc="http://schemas.microsoft.com/office/word/2010/wordprocessingCanvas" xmlns:mc="http://schemas.openxmlformats.org/markup-compatibility/2006" xmlns:o="urn:schemas-microsoft-com:office:office" xmlns:r="http://schemas.openxmlformats.org/officeDocument/2006/relationships" xmlns:m="http://schemas.openxmlformats.org/officeDocument/2006/math" xmlns:v="urn:schemas-microsoft-com:vml" xmlns:wp14="http://schemas.microsoft.com/office/word/2010/wordprocessingDrawing" xmlns:wp="http://schemas.openxmlformats.org/drawingml/2006/wordprocessingDrawing" xmlns:w10="urn:schemas-microsoft-com:office:word" xmlns:w="http://schemas.openxmlformats.org/wordprocessingml/2006/main" xmlns:w14="http://schemas.microsoft.com/office/word/2010/wordml" xmlns:wpg="http://schemas.microsoft.com/office/word/2010/wordprocessingGroup" xmlns:wpi="http://schemas.microsoft.com/office/word/2010/wordprocessingInk" xmlns:wne="http://schemas.microsoft.com/office/word/2006/wordml" xmlns:wps="http://schemas.microsoft.com/office/word/2010/wordprocessingShape" mc:Ignorable="w14 wp14">
+  <w:endnote w:type="separator" w:id="-1">
+    <w:p>
+      <w:pPr>
+        <w:spacing w:after="0" w:line="240" w:lineRule="auto"/>
+      </w:pPr>
+      <w:r>
+        <w:separator/>
+      </w:r>
+    </w:p>
+  </w:endnote>
+  <w:endnote w:type="continuationSeparator" w:id="0">
+    <w:p>
+      <w:pPr>
+        <w:spacing w:after="0" w:line="240" w:lineRule="auto"/>
+      </w:pPr>
+      <w:r>
+        <w:continuationSeparator/>
+      </w:r>
+    </w:p>
+  </w:endnote>
+</w:endnotes>
+</file>
+
+<file path=word/footnotes.xml><?xml version="1.0" encoding="utf-8"?>
+<w:footnotes xmlns:wpc="http://schemas.microsoft.com/office/word/2010/wordprocessingCanvas" xmlns:mc="http://schemas.openxmlformats.org/markup-compatibility/2006" xmlns:o="urn:schemas-microsoft-com:office:office" xmlns:r="http://schemas.openxmlformats.org/officeDocument/2006/relationships" xmlns:m="http://schemas.openxmlformats.org/officeDocument/2006/math" xmlns:v="urn:schemas-microsoft-com:vml" xmlns:wp14="http://schemas.microsoft.com/office/word/2010/wordprocessingDrawing" xmlns:wp="http://schemas.openxmlformats.org/drawingml/2006/wordprocessingDrawing" xmlns:w10="urn:schemas-microsoft-com:office:word" xmlns:w="http://schemas.openxmlformats.org/wordprocessingml/2006/main" xmlns:w14="http://schemas.microsoft.com/office/word/2010/wordml" xmlns:wpg="http://schemas.microsoft.com/office/word/2010/wordprocessingGroup" xmlns:wpi="http://schemas.microsoft.com/office/word/2010/wordprocessingInk" xmlns:wne="http://schemas.microsoft.com/office/word/2006/wordml" xmlns:wps="http://schemas.microsoft.com/office/word/2010/wordprocessingShape" mc:Ignorable="w14 wp14">
+  <w:footnote w:type="separator" w:id="-1">
+    <w:p>
+      <w:pPr>
+        <w:spacing w:after="0" w:line="240" w:lineRule="auto"/>
+      </w:pPr>
+      <w:r>
+        <w:separator/>
+      </w:r>
+    </w:p>
+  </w:footnote>
+  <w:footnote w:type="continuationSeparator" w:id="0">
+    <w:p>
+      <w:pPr>
+        <w:spacing w:after="0" w:line="240" w:lineRule="auto"/>
+      </w:pPr>
+      <w:r>
+        <w:continuationSeparator/>
+      </w:r>
+    </w:p>
+  </w:footnote>
+  <w:footnote w:id="1">
+    <w:p>
+      <w:pPr>
+        <w:pStyle w:val="FootnoteText"/>
+      </w:pPr>
+      <w:r>
+        <w:rPr>
+          <w:rStyle w:val="FootnoteReference"/>
+        </w:rPr>
+        <w:footnoteRef/>
+      </w:r>
+      <w:r>
+        <w:t xml:space="preserve"> a</w:t>
+      </w:r>
+    </w:p>
+  </w:footnote>
+</w:footnotes>
 </file>
 
 <file path=word/numbering.xml><?xml version="1.0" encoding="utf-8"?>
@@ -1712,6 +1772,45 @@
       <w:szCs w:val="52"/>
     </w:rPr>
   </w:style>
+  <w:style w:type="paragraph" w:styleId="FootnoteText">
+    <w:name w:val="footnote text"/>
+    <w:basedOn w:val="Normal"/>
+    <w:link w:val="FootnoteTextChar"/>
+    <w:uiPriority w:val="99"/>
+    <w:semiHidden/>
+    <w:unhideWhenUsed/>
+    <w:rsid w:val="004D3D32"/>
+    <w:pPr>
+      <w:spacing w:after="0" w:line="240" w:lineRule="auto"/>
+    </w:pPr>
+    <w:rPr>
+      <w:sz w:val="20"/>
+      <w:szCs w:val="20"/>
+    </w:rPr>
+  </w:style>
+  <w:style w:type="character" w:customStyle="1" w:styleId="FootnoteTextChar">
+    <w:name w:val="Footnote Text Char"/>
+    <w:basedOn w:val="DefaultParagraphFont"/>
+    <w:link w:val="FootnoteText"/>
+    <w:uiPriority w:val="99"/>
+    <w:semiHidden/>
+    <w:rsid w:val="004D3D32"/>
+    <w:rPr>
+      <w:sz w:val="20"/>
+      <w:szCs w:val="20"/>
+    </w:rPr>
+  </w:style>
+  <w:style w:type="character" w:styleId="FootnoteReference">
+    <w:name w:val="footnote reference"/>
+    <w:basedOn w:val="DefaultParagraphFont"/>
+    <w:uiPriority w:val="99"/>
+    <w:semiHidden/>
+    <w:unhideWhenUsed/>
+    <w:rsid w:val="004D3D32"/>
+    <w:rPr>
+      <w:vertAlign w:val="superscript"/>
+    </w:rPr>
+  </w:style>
 </w:styles>
 </file>
 
@@ -2048,6 +2147,45 @@
       <w:kern w:val="28"/>
       <w:sz w:val="52"/>
       <w:szCs w:val="52"/>
+    </w:rPr>
+  </w:style>
+  <w:style w:type="paragraph" w:styleId="FootnoteText">
+    <w:name w:val="footnote text"/>
+    <w:basedOn w:val="Normal"/>
+    <w:link w:val="FootnoteTextChar"/>
+    <w:uiPriority w:val="99"/>
+    <w:semiHidden/>
+    <w:unhideWhenUsed/>
+    <w:rsid w:val="004D3D32"/>
+    <w:pPr>
+      <w:spacing w:after="0" w:line="240" w:lineRule="auto"/>
+    </w:pPr>
+    <w:rPr>
+      <w:sz w:val="20"/>
+      <w:szCs w:val="20"/>
+    </w:rPr>
+  </w:style>
+  <w:style w:type="character" w:customStyle="1" w:styleId="FootnoteTextChar">
+    <w:name w:val="Footnote Text Char"/>
+    <w:basedOn w:val="DefaultParagraphFont"/>
+    <w:link w:val="FootnoteText"/>
+    <w:uiPriority w:val="99"/>
+    <w:semiHidden/>
+    <w:rsid w:val="004D3D32"/>
+    <w:rPr>
+      <w:sz w:val="20"/>
+      <w:szCs w:val="20"/>
+    </w:rPr>
+  </w:style>
+  <w:style w:type="character" w:styleId="FootnoteReference">
+    <w:name w:val="footnote reference"/>
+    <w:basedOn w:val="DefaultParagraphFont"/>
+    <w:uiPriority w:val="99"/>
+    <w:semiHidden/>
+    <w:unhideWhenUsed/>
+    <w:rsid w:val="004D3D32"/>
+    <w:rPr>
+      <w:vertAlign w:val="superscript"/>
     </w:rPr>
   </w:style>
 </w:styles>
@@ -2336,4 +2474,16 @@
   <a:objectDefaults/>
   <a:extraClrSchemeLst/>
 </a:theme>
+</file>
+
+<file path=customXml/item1.xml><?xml version="1.0" encoding="utf-8"?>
+<b:Sources xmlns:b="http://schemas.openxmlformats.org/officeDocument/2006/bibliography" xmlns="http://schemas.openxmlformats.org/officeDocument/2006/bibliography" SelectedStyle="\APA.XSL" StyleName="APA"/>
+</file>
+
+<file path=customXml/itemProps1.xml><?xml version="1.0" encoding="utf-8"?>
+<ds:datastoreItem xmlns:ds="http://schemas.openxmlformats.org/officeDocument/2006/customXml" ds:itemID="{5750FF2A-7F51-4FA3-9FA4-F7F094920A37}">
+  <ds:schemaRefs>
+    <ds:schemaRef ds:uri="http://schemas.openxmlformats.org/officeDocument/2006/bibliography"/>
+  </ds:schemaRefs>
+</ds:datastoreItem>
 </file>
</xml_diff>